<commit_message>
Todo antes del proyecto 2
</commit_message>
<xml_diff>
--- a/Manual Técnico.docx
+++ b/Manual Técnico.docx
@@ -13,18 +13,183 @@
         <w:t>Técnico</w:t>
       </w:r>
     </w:p>
-    <w:p/>
     <w:p>
       <w:pPr>
         <w:pStyle w:val="Ttulo2"/>
       </w:pPr>
       <w:r>
+        <w:t xml:space="preserve">Librerías </w:t>
+      </w:r>
+    </w:p>
+    <w:p>
+      <w:r>
+        <w:t xml:space="preserve">Se utilizó </w:t>
+      </w:r>
+      <w:proofErr w:type="spellStart"/>
+      <w:r>
+        <w:t>RabbitMQ</w:t>
+      </w:r>
+      <w:proofErr w:type="spellEnd"/>
+      <w:r>
+        <w:t xml:space="preserve"> como medio de com</w:t>
+      </w:r>
+      <w:r>
+        <w:t>unicación entre ambos proyectos:</w:t>
+      </w:r>
+      <w:r>
+        <w:t xml:space="preserve"> el servi</w:t>
+      </w:r>
+      <w:r>
+        <w:t>d</w:t>
+      </w:r>
+      <w:r>
+        <w:t>o</w:t>
+      </w:r>
+      <w:r>
+        <w:t>r</w:t>
+      </w:r>
+      <w:r>
+        <w:t xml:space="preserve"> y el cliente</w:t>
+      </w:r>
+      <w:r>
+        <w:t>; utilizando las siguientes librerías:</w:t>
+      </w:r>
+    </w:p>
+    <w:p>
+      <w:pPr>
+        <w:pStyle w:val="Prrafodelista"/>
+        <w:numPr>
+          <w:ilvl w:val="0"/>
+          <w:numId w:val="1"/>
+        </w:numPr>
+        <w:rPr>
+          <w:lang w:val="en-US"/>
+        </w:rPr>
+      </w:pPr>
+      <w:proofErr w:type="spellStart"/>
+      <w:proofErr w:type="gramStart"/>
+      <w:r>
+        <w:rPr>
+          <w:lang w:val="en-US"/>
+        </w:rPr>
+        <w:t>com.rabbitmq</w:t>
+      </w:r>
+      <w:proofErr w:type="gramEnd"/>
+      <w:r>
+        <w:rPr>
+          <w:lang w:val="en-US"/>
+        </w:rPr>
+        <w:t>.client.Channel</w:t>
+      </w:r>
+      <w:proofErr w:type="spellEnd"/>
+    </w:p>
+    <w:p>
+      <w:pPr>
+        <w:pStyle w:val="Prrafodelista"/>
+        <w:numPr>
+          <w:ilvl w:val="0"/>
+          <w:numId w:val="1"/>
+        </w:numPr>
+        <w:rPr>
+          <w:lang w:val="en-US"/>
+        </w:rPr>
+      </w:pPr>
+      <w:proofErr w:type="spellStart"/>
+      <w:proofErr w:type="gramStart"/>
+      <w:r>
+        <w:rPr>
+          <w:lang w:val="en-US"/>
+        </w:rPr>
+        <w:t>com.rabbitmq</w:t>
+      </w:r>
+      <w:proofErr w:type="gramEnd"/>
+      <w:r>
+        <w:rPr>
+          <w:lang w:val="en-US"/>
+        </w:rPr>
+        <w:t>.client.Connection</w:t>
+      </w:r>
+      <w:proofErr w:type="spellEnd"/>
+    </w:p>
+    <w:p>
+      <w:pPr>
+        <w:pStyle w:val="Prrafodelista"/>
+        <w:numPr>
+          <w:ilvl w:val="0"/>
+          <w:numId w:val="1"/>
+        </w:numPr>
+        <w:rPr>
+          <w:lang w:val="en-US"/>
+        </w:rPr>
+      </w:pPr>
+      <w:proofErr w:type="spellStart"/>
+      <w:proofErr w:type="gramStart"/>
+      <w:r>
+        <w:rPr>
+          <w:lang w:val="en-US"/>
+        </w:rPr>
+        <w:t>com.ra</w:t>
+      </w:r>
+      <w:r>
+        <w:rPr>
+          <w:lang w:val="en-US"/>
+        </w:rPr>
+        <w:t>bbitmq</w:t>
+      </w:r>
+      <w:proofErr w:type="gramEnd"/>
+      <w:r>
+        <w:rPr>
+          <w:lang w:val="en-US"/>
+        </w:rPr>
+        <w:t>.client.ConnectionFactory</w:t>
+      </w:r>
+      <w:proofErr w:type="spellEnd"/>
+    </w:p>
+    <w:p>
+      <w:pPr>
+        <w:pStyle w:val="Prrafodelista"/>
+        <w:numPr>
+          <w:ilvl w:val="0"/>
+          <w:numId w:val="1"/>
+        </w:numPr>
+        <w:rPr>
+          <w:lang w:val="en-US"/>
+        </w:rPr>
+      </w:pPr>
+      <w:proofErr w:type="spellStart"/>
+      <w:proofErr w:type="gramStart"/>
+      <w:r>
+        <w:rPr>
+          <w:lang w:val="en-US"/>
+        </w:rPr>
+        <w:t>com.</w:t>
+      </w:r>
+      <w:r>
+        <w:rPr>
+          <w:lang w:val="en-US"/>
+        </w:rPr>
+        <w:t>rabbitmq</w:t>
+      </w:r>
+      <w:proofErr w:type="gramEnd"/>
+      <w:r>
+        <w:rPr>
+          <w:lang w:val="en-US"/>
+        </w:rPr>
+        <w:t>.client.DeliverCallback</w:t>
+      </w:r>
+      <w:proofErr w:type="spellEnd"/>
+    </w:p>
+    <w:p>
+      <w:pPr>
+        <w:pStyle w:val="Ttulo2"/>
+      </w:pPr>
+      <w:r>
         <w:t>Diagrama de Clases</w:t>
       </w:r>
     </w:p>
     <w:p>
       <w:r>
-        <w:object w:dxaOrig="13651" w:dyaOrig="10651">
+        <w:object w:dxaOrig="15556" w:dyaOrig="13651">
           <v:shapetype id="_x0000_t75" coordsize="21600,21600" o:spt="75" o:preferrelative="t" path="m@4@5l@4@11@9@11@9@5xe" filled="f" stroked="f">
             <v:stroke joinstyle="miter"/>
             <v:formulas>
@@ -44,10 +209,10 @@
             <v:path o:extrusionok="f" gradientshapeok="t" o:connecttype="rect"/>
             <o:lock v:ext="edit" aspectratio="t"/>
           </v:shapetype>
-          <v:shape id="_x0000_i1025" type="#_x0000_t75" style="width:467.7pt;height:365pt" o:ole="">
-            <v:imagedata r:id="rId4" o:title=""/>
+          <v:shape id="_x0000_i1027" type="#_x0000_t75" style="width:467.7pt;height:410.1pt" o:ole="">
+            <v:imagedata r:id="rId5" o:title=""/>
           </v:shape>
-          <o:OLEObject Type="Embed" ProgID="Visio.Drawing.15" ShapeID="_x0000_i1025" DrawAspect="Content" ObjectID="_1605942906" r:id="rId5"/>
+          <o:OLEObject Type="Embed" ProgID="Visio.Drawing.15" ShapeID="_x0000_i1027" DrawAspect="Content" ObjectID="_1607460114" r:id="rId6"/>
         </w:object>
       </w:r>
     </w:p>
@@ -57,342 +222,27 @@
       </w:pPr>
     </w:p>
     <w:p>
-      <w:pPr>
-        <w:pStyle w:val="Ttulo2"/>
-      </w:pPr>
-    </w:p>
-    <w:p>
-      <w:pPr>
-        <w:pStyle w:val="Ttulo2"/>
-      </w:pPr>
-    </w:p>
-    <w:p>
-      <w:pPr>
-        <w:pStyle w:val="Ttulo2"/>
-      </w:pPr>
-    </w:p>
-    <w:p>
-      <w:pPr>
-        <w:pStyle w:val="Ttulo2"/>
-      </w:pPr>
-    </w:p>
-    <w:p>
-      <w:pPr>
-        <w:pStyle w:val="Ttulo2"/>
-      </w:pPr>
-    </w:p>
-    <w:p>
-      <w:pPr>
-        <w:pStyle w:val="Ttulo2"/>
-      </w:pPr>
-    </w:p>
-    <w:p/>
-    <w:p/>
-    <w:p>
-      <w:pPr>
-        <w:pStyle w:val="Ttulo2"/>
-      </w:pPr>
-      <w:r>
-        <w:lastRenderedPageBreak/>
-        <w:t>Descripción</w:t>
-      </w:r>
-    </w:p>
-    <w:p>
-      <w:pPr>
-        <w:jc w:val="both"/>
-      </w:pPr>
-      <w:r>
-        <w:t>Para buscar las islas, se recorrió la matriz y se buscaba si tuviera un 1, en caso de tener otro 1 adyacente, se volvía a llamar al método.</w:t>
-      </w:r>
-    </w:p>
-    <w:p>
-      <w:pPr>
-        <w:jc w:val="both"/>
-      </w:pPr>
-      <w:r>
-        <w:rPr>
-          <w:noProof/>
-          <w:lang w:val="en-US"/>
-        </w:rPr>
-        <w:drawing>
-          <wp:inline distT="0" distB="0" distL="0" distR="0" wp14:anchorId="46DA3C92" wp14:editId="4C261765">
-            <wp:extent cx="4110824" cy="3886370"/>
-            <wp:effectExtent l="0" t="0" r="4445" b="0"/>
-            <wp:docPr id="2" name="Imagen 2"/>
-            <wp:cNvGraphicFramePr>
-              <a:graphicFrameLocks xmlns:a="http://schemas.openxmlformats.org/drawingml/2006/main" noChangeAspect="1"/>
-            </wp:cNvGraphicFramePr>
-            <a:graphic xmlns:a="http://schemas.openxmlformats.org/drawingml/2006/main">
-              <a:graphicData uri="http://schemas.openxmlformats.org/drawingml/2006/picture">
-                <pic:pic xmlns:pic="http://schemas.openxmlformats.org/drawingml/2006/picture">
-                  <pic:nvPicPr>
-                    <pic:cNvPr id="1" name=""/>
-                    <pic:cNvPicPr/>
-                  </pic:nvPicPr>
-                  <pic:blipFill rotWithShape="1">
-                    <a:blip r:embed="rId6"/>
-                    <a:srcRect l="15788" t="12606" r="47558" b="25790"/>
-                    <a:stretch/>
-                  </pic:blipFill>
-                  <pic:spPr bwMode="auto">
-                    <a:xfrm>
-                      <a:off x="0" y="0"/>
-                      <a:ext cx="4115861" cy="3891132"/>
-                    </a:xfrm>
-                    <a:prstGeom prst="rect">
-                      <a:avLst/>
-                    </a:prstGeom>
-                    <a:ln>
-                      <a:noFill/>
-                    </a:ln>
-                    <a:extLst>
-                      <a:ext uri="{53640926-AAD7-44D8-BBD7-CCE9431645EC}">
-                        <a14:shadowObscured xmlns:a14="http://schemas.microsoft.com/office/drawing/2010/main"/>
-                      </a:ext>
-                    </a:extLst>
-                  </pic:spPr>
-                </pic:pic>
-              </a:graphicData>
-            </a:graphic>
-          </wp:inline>
-        </w:drawing>
-      </w:r>
-      <w:r>
-        <w:rPr>
-          <w:noProof/>
-          <w:lang w:val="en-US"/>
-        </w:rPr>
-        <w:drawing>
-          <wp:inline distT="0" distB="0" distL="0" distR="0" wp14:anchorId="1DB7A675" wp14:editId="2168BCB2">
-            <wp:extent cx="4166483" cy="2624393"/>
-            <wp:effectExtent l="0" t="0" r="5715" b="5080"/>
-            <wp:docPr id="3" name="Imagen 3"/>
-            <wp:cNvGraphicFramePr>
-              <a:graphicFrameLocks xmlns:a="http://schemas.openxmlformats.org/drawingml/2006/main" noChangeAspect="1"/>
-            </wp:cNvGraphicFramePr>
-            <a:graphic xmlns:a="http://schemas.openxmlformats.org/drawingml/2006/main">
-              <a:graphicData uri="http://schemas.openxmlformats.org/drawingml/2006/picture">
-                <pic:pic xmlns:pic="http://schemas.openxmlformats.org/drawingml/2006/picture">
-                  <pic:nvPicPr>
-                    <pic:cNvPr id="1" name=""/>
-                    <pic:cNvPicPr/>
-                  </pic:nvPicPr>
-                  <pic:blipFill rotWithShape="1">
-                    <a:blip r:embed="rId7"/>
-                    <a:srcRect l="16189" t="23311" r="46222" b="34597"/>
-                    <a:stretch/>
-                  </pic:blipFill>
-                  <pic:spPr bwMode="auto">
-                    <a:xfrm>
-                      <a:off x="0" y="0"/>
-                      <a:ext cx="4175510" cy="2630079"/>
-                    </a:xfrm>
-                    <a:prstGeom prst="rect">
-                      <a:avLst/>
-                    </a:prstGeom>
-                    <a:ln>
-                      <a:noFill/>
-                    </a:ln>
-                    <a:extLst>
-                      <a:ext uri="{53640926-AAD7-44D8-BBD7-CCE9431645EC}">
-                        <a14:shadowObscured xmlns:a14="http://schemas.microsoft.com/office/drawing/2010/main"/>
-                      </a:ext>
-                    </a:extLst>
-                  </pic:spPr>
-                </pic:pic>
-              </a:graphicData>
-            </a:graphic>
-          </wp:inline>
-        </w:drawing>
-      </w:r>
-    </w:p>
-    <w:p>
-      <w:pPr>
-        <w:jc w:val="both"/>
-      </w:pPr>
-    </w:p>
-    <w:p>
-      <w:pPr>
-        <w:jc w:val="both"/>
-      </w:pPr>
-    </w:p>
-    <w:p>
-      <w:pPr>
-        <w:jc w:val="both"/>
-      </w:pPr>
-      <w:r>
-        <w:lastRenderedPageBreak/>
-        <w:t>Par</w:t>
-      </w:r>
       <w:bookmarkStart w:id="0" w:name="_GoBack"/>
       <w:bookmarkEnd w:id="0"/>
-      <w:r>
-        <w:t>a buscar palabras, por ejemplo, en vertical, se utilizó un método recursivo ascendentemente y al encontrar la primera letra se utilizó otro método recursivo en el eje Y, si se encontraba la letra a buscar el contador iba en aumento, si no se encontraba se reiniciaba a 0 y si el contador llegaba a ser igual a la cantidad de letras que se querían buscar, la palabra se encontraba.</w:t>
-      </w:r>
-    </w:p>
-    <w:p>
-      <w:pPr>
-        <w:jc w:val="both"/>
-      </w:pPr>
-      <w:r>
-        <w:rPr>
-          <w:noProof/>
-          <w:lang w:val="en-US"/>
-        </w:rPr>
-        <w:drawing>
-          <wp:inline distT="0" distB="0" distL="0" distR="0" wp14:anchorId="62C267E3" wp14:editId="37D0F40F">
-            <wp:extent cx="5001370" cy="3037865"/>
-            <wp:effectExtent l="0" t="0" r="8890" b="0"/>
-            <wp:docPr id="4" name="Imagen 4"/>
-            <wp:cNvGraphicFramePr>
-              <a:graphicFrameLocks xmlns:a="http://schemas.openxmlformats.org/drawingml/2006/main" noChangeAspect="1"/>
-            </wp:cNvGraphicFramePr>
-            <a:graphic xmlns:a="http://schemas.openxmlformats.org/drawingml/2006/main">
-              <a:graphicData uri="http://schemas.openxmlformats.org/drawingml/2006/picture">
-                <pic:pic xmlns:pic="http://schemas.openxmlformats.org/drawingml/2006/picture">
-                  <pic:nvPicPr>
-                    <pic:cNvPr id="1" name=""/>
-                    <pic:cNvPicPr/>
-                  </pic:nvPicPr>
-                  <pic:blipFill rotWithShape="1">
-                    <a:blip r:embed="rId8"/>
-                    <a:srcRect l="14451" t="25928" r="53177" b="39116"/>
-                    <a:stretch/>
-                  </pic:blipFill>
-                  <pic:spPr bwMode="auto">
-                    <a:xfrm>
-                      <a:off x="0" y="0"/>
-                      <a:ext cx="5009452" cy="3042774"/>
-                    </a:xfrm>
-                    <a:prstGeom prst="rect">
-                      <a:avLst/>
-                    </a:prstGeom>
-                    <a:ln>
-                      <a:noFill/>
-                    </a:ln>
-                    <a:extLst>
-                      <a:ext uri="{53640926-AAD7-44D8-BBD7-CCE9431645EC}">
-                        <a14:shadowObscured xmlns:a14="http://schemas.microsoft.com/office/drawing/2010/main"/>
-                      </a:ext>
-                    </a:extLst>
-                  </pic:spPr>
-                </pic:pic>
-              </a:graphicData>
-            </a:graphic>
-          </wp:inline>
-        </w:drawing>
-      </w:r>
-      <w:r>
-        <w:rPr>
-          <w:noProof/>
-          <w:lang w:val="en-US"/>
-        </w:rPr>
-        <w:drawing>
-          <wp:inline distT="0" distB="0" distL="0" distR="0" wp14:anchorId="03D9AC3E" wp14:editId="7C8DD317">
-            <wp:extent cx="5112689" cy="3893112"/>
-            <wp:effectExtent l="0" t="0" r="0" b="0"/>
-            <wp:docPr id="5" name="Imagen 5"/>
-            <wp:cNvGraphicFramePr>
-              <a:graphicFrameLocks xmlns:a="http://schemas.openxmlformats.org/drawingml/2006/main" noChangeAspect="1"/>
-            </wp:cNvGraphicFramePr>
-            <a:graphic xmlns:a="http://schemas.openxmlformats.org/drawingml/2006/main">
-              <a:graphicData uri="http://schemas.openxmlformats.org/drawingml/2006/picture">
-                <pic:pic xmlns:pic="http://schemas.openxmlformats.org/drawingml/2006/picture">
-                  <pic:nvPicPr>
-                    <pic:cNvPr id="1" name=""/>
-                    <pic:cNvPicPr/>
-                  </pic:nvPicPr>
-                  <pic:blipFill rotWithShape="1">
-                    <a:blip r:embed="rId9"/>
-                    <a:srcRect l="15252" t="27590" r="55585" b="32932"/>
-                    <a:stretch/>
-                  </pic:blipFill>
-                  <pic:spPr bwMode="auto">
-                    <a:xfrm>
-                      <a:off x="0" y="0"/>
-                      <a:ext cx="5122309" cy="3900437"/>
-                    </a:xfrm>
-                    <a:prstGeom prst="rect">
-                      <a:avLst/>
-                    </a:prstGeom>
-                    <a:ln>
-                      <a:noFill/>
-                    </a:ln>
-                    <a:extLst>
-                      <a:ext uri="{53640926-AAD7-44D8-BBD7-CCE9431645EC}">
-                        <a14:shadowObscured xmlns:a14="http://schemas.microsoft.com/office/drawing/2010/main"/>
-                      </a:ext>
-                    </a:extLst>
-                  </pic:spPr>
-                </pic:pic>
-              </a:graphicData>
-            </a:graphic>
-          </wp:inline>
-        </w:drawing>
-      </w:r>
-    </w:p>
-    <w:p>
-      <w:pPr>
-        <w:jc w:val="both"/>
-      </w:pPr>
-    </w:p>
-    <w:p>
-      <w:pPr>
-        <w:jc w:val="both"/>
+    </w:p>
+    <w:p/>
+    <w:p>
+      <w:pPr>
+        <w:pStyle w:val="Ttulo2"/>
       </w:pPr>
       <w:r>
         <w:lastRenderedPageBreak/>
-        <w:t>Para calcular el determinante de la matriz se utilizó un método recursivo</w:t>
-      </w:r>
-    </w:p>
-    <w:p>
-      <w:r>
-        <w:rPr>
-          <w:noProof/>
-          <w:lang w:val="en-US"/>
-        </w:rPr>
-        <w:drawing>
-          <wp:inline distT="0" distB="0" distL="0" distR="0" wp14:anchorId="45F7990A" wp14:editId="5FE12CD0">
-            <wp:extent cx="4723075" cy="4641435"/>
-            <wp:effectExtent l="0" t="0" r="1905" b="6985"/>
-            <wp:docPr id="1" name="Imagen 1"/>
-            <wp:cNvGraphicFramePr>
-              <a:graphicFrameLocks xmlns:a="http://schemas.openxmlformats.org/drawingml/2006/main" noChangeAspect="1"/>
-            </wp:cNvGraphicFramePr>
-            <a:graphic xmlns:a="http://schemas.openxmlformats.org/drawingml/2006/main">
-              <a:graphicData uri="http://schemas.openxmlformats.org/drawingml/2006/picture">
-                <pic:pic xmlns:pic="http://schemas.openxmlformats.org/drawingml/2006/picture">
-                  <pic:nvPicPr>
-                    <pic:cNvPr id="1" name=""/>
-                    <pic:cNvPicPr/>
-                  </pic:nvPicPr>
-                  <pic:blipFill rotWithShape="1">
-                    <a:blip r:embed="rId10"/>
-                    <a:srcRect l="14451" t="17127" r="54649" b="28889"/>
-                    <a:stretch/>
-                  </pic:blipFill>
-                  <pic:spPr bwMode="auto">
-                    <a:xfrm>
-                      <a:off x="0" y="0"/>
-                      <a:ext cx="4730594" cy="4648824"/>
-                    </a:xfrm>
-                    <a:prstGeom prst="rect">
-                      <a:avLst/>
-                    </a:prstGeom>
-                    <a:ln>
-                      <a:noFill/>
-                    </a:ln>
-                    <a:extLst>
-                      <a:ext uri="{53640926-AAD7-44D8-BBD7-CCE9431645EC}">
-                        <a14:shadowObscured xmlns:a14="http://schemas.microsoft.com/office/drawing/2010/main"/>
-                      </a:ext>
-                    </a:extLst>
-                  </pic:spPr>
-                </pic:pic>
-              </a:graphicData>
-            </a:graphic>
-          </wp:inline>
-        </w:drawing>
+        <w:t>Diagrama de Flujos</w:t>
+      </w:r>
+    </w:p>
+    <w:p>
+      <w:r>
+        <w:object w:dxaOrig="16096" w:dyaOrig="9976">
+          <v:shape id="_x0000_i1029" type="#_x0000_t75" style="width:467.7pt;height:289.75pt" o:ole="">
+            <v:imagedata r:id="rId7" o:title=""/>
+          </v:shape>
+          <o:OLEObject Type="Embed" ProgID="Visio.Drawing.15" ShapeID="_x0000_i1029" DrawAspect="Content" ObjectID="_1607460115" r:id="rId8"/>
+        </w:object>
       </w:r>
     </w:p>
     <w:sectPr>
@@ -403,6 +253,127 @@
     </w:sectPr>
   </w:body>
 </w:document>
+</file>
+
+<file path=word/numbering.xml><?xml version="1.0" encoding="utf-8"?>
+<w:numbering xmlns:wpc="http://schemas.microsoft.com/office/word/2010/wordprocessingCanvas" xmlns:cx="http://schemas.microsoft.com/office/drawing/2014/chartex" xmlns:mc="http://schemas.openxmlformats.org/markup-compatibility/2006" xmlns:o="urn:schemas-microsoft-com:office:office" xmlns:r="http://schemas.openxmlformats.org/officeDocument/2006/relationships" xmlns:m="http://schemas.openxmlformats.org/officeDocument/2006/math" xmlns:v="urn:schemas-microsoft-com:vml" xmlns:wp14="http://schemas.microsoft.com/office/word/2010/wordprocessingDrawing" xmlns:wp="http://schemas.openxmlformats.org/drawingml/2006/wordprocessingDrawing" xmlns:w10="urn:schemas-microsoft-com:office:word" xmlns:w="http://schemas.openxmlformats.org/wordprocessingml/2006/main" xmlns:w14="http://schemas.microsoft.com/office/word/2010/wordml" xmlns:w15="http://schemas.microsoft.com/office/word/2012/wordml" xmlns:w16se="http://schemas.microsoft.com/office/word/2015/wordml/symex" xmlns:wpg="http://schemas.microsoft.com/office/word/2010/wordprocessingGroup" xmlns:wpi="http://schemas.microsoft.com/office/word/2010/wordprocessingInk" xmlns:wne="http://schemas.microsoft.com/office/word/2006/wordml" xmlns:wps="http://schemas.microsoft.com/office/word/2010/wordprocessingShape" mc:Ignorable="w14 w15 w16se wp14">
+  <w:abstractNum w:abstractNumId="0" w15:restartNumberingAfterBreak="0">
+    <w:nsid w:val="0D287564"/>
+    <w:multiLevelType w:val="hybridMultilevel"/>
+    <w:tmpl w:val="B39AC9E2"/>
+    <w:lvl w:ilvl="0" w:tplc="04090001">
+      <w:start w:val="1"/>
+      <w:numFmt w:val="bullet"/>
+      <w:lvlText w:val=""/>
+      <w:lvlJc w:val="left"/>
+      <w:pPr>
+        <w:ind w:left="720" w:hanging="360"/>
+      </w:pPr>
+      <w:rPr>
+        <w:rFonts w:ascii="Symbol" w:hAnsi="Symbol" w:hint="default"/>
+      </w:rPr>
+    </w:lvl>
+    <w:lvl w:ilvl="1" w:tplc="04090003" w:tentative="1">
+      <w:start w:val="1"/>
+      <w:numFmt w:val="bullet"/>
+      <w:lvlText w:val="o"/>
+      <w:lvlJc w:val="left"/>
+      <w:pPr>
+        <w:ind w:left="1440" w:hanging="360"/>
+      </w:pPr>
+      <w:rPr>
+        <w:rFonts w:ascii="Courier New" w:hAnsi="Courier New" w:cs="Courier New" w:hint="default"/>
+      </w:rPr>
+    </w:lvl>
+    <w:lvl w:ilvl="2" w:tplc="04090005" w:tentative="1">
+      <w:start w:val="1"/>
+      <w:numFmt w:val="bullet"/>
+      <w:lvlText w:val=""/>
+      <w:lvlJc w:val="left"/>
+      <w:pPr>
+        <w:ind w:left="2160" w:hanging="360"/>
+      </w:pPr>
+      <w:rPr>
+        <w:rFonts w:ascii="Wingdings" w:hAnsi="Wingdings" w:hint="default"/>
+      </w:rPr>
+    </w:lvl>
+    <w:lvl w:ilvl="3" w:tplc="04090001" w:tentative="1">
+      <w:start w:val="1"/>
+      <w:numFmt w:val="bullet"/>
+      <w:lvlText w:val=""/>
+      <w:lvlJc w:val="left"/>
+      <w:pPr>
+        <w:ind w:left="2880" w:hanging="360"/>
+      </w:pPr>
+      <w:rPr>
+        <w:rFonts w:ascii="Symbol" w:hAnsi="Symbol" w:hint="default"/>
+      </w:rPr>
+    </w:lvl>
+    <w:lvl w:ilvl="4" w:tplc="04090003" w:tentative="1">
+      <w:start w:val="1"/>
+      <w:numFmt w:val="bullet"/>
+      <w:lvlText w:val="o"/>
+      <w:lvlJc w:val="left"/>
+      <w:pPr>
+        <w:ind w:left="3600" w:hanging="360"/>
+      </w:pPr>
+      <w:rPr>
+        <w:rFonts w:ascii="Courier New" w:hAnsi="Courier New" w:cs="Courier New" w:hint="default"/>
+      </w:rPr>
+    </w:lvl>
+    <w:lvl w:ilvl="5" w:tplc="04090005" w:tentative="1">
+      <w:start w:val="1"/>
+      <w:numFmt w:val="bullet"/>
+      <w:lvlText w:val=""/>
+      <w:lvlJc w:val="left"/>
+      <w:pPr>
+        <w:ind w:left="4320" w:hanging="360"/>
+      </w:pPr>
+      <w:rPr>
+        <w:rFonts w:ascii="Wingdings" w:hAnsi="Wingdings" w:hint="default"/>
+      </w:rPr>
+    </w:lvl>
+    <w:lvl w:ilvl="6" w:tplc="04090001" w:tentative="1">
+      <w:start w:val="1"/>
+      <w:numFmt w:val="bullet"/>
+      <w:lvlText w:val=""/>
+      <w:lvlJc w:val="left"/>
+      <w:pPr>
+        <w:ind w:left="5040" w:hanging="360"/>
+      </w:pPr>
+      <w:rPr>
+        <w:rFonts w:ascii="Symbol" w:hAnsi="Symbol" w:hint="default"/>
+      </w:rPr>
+    </w:lvl>
+    <w:lvl w:ilvl="7" w:tplc="04090003" w:tentative="1">
+      <w:start w:val="1"/>
+      <w:numFmt w:val="bullet"/>
+      <w:lvlText w:val="o"/>
+      <w:lvlJc w:val="left"/>
+      <w:pPr>
+        <w:ind w:left="5760" w:hanging="360"/>
+      </w:pPr>
+      <w:rPr>
+        <w:rFonts w:ascii="Courier New" w:hAnsi="Courier New" w:cs="Courier New" w:hint="default"/>
+      </w:rPr>
+    </w:lvl>
+    <w:lvl w:ilvl="8" w:tplc="04090005" w:tentative="1">
+      <w:start w:val="1"/>
+      <w:numFmt w:val="bullet"/>
+      <w:lvlText w:val=""/>
+      <w:lvlJc w:val="left"/>
+      <w:pPr>
+        <w:ind w:left="6480" w:hanging="360"/>
+      </w:pPr>
+      <w:rPr>
+        <w:rFonts w:ascii="Wingdings" w:hAnsi="Wingdings" w:hint="default"/>
+      </w:rPr>
+    </w:lvl>
+  </w:abstractNum>
+  <w:num w:numId="1">
+    <w:abstractNumId w:val="0"/>
+  </w:num>
+</w:numbering>
 </file>
 
 <file path=word/styles.xml><?xml version="1.0" encoding="utf-8"?>
@@ -865,6 +836,17 @@
       <w:lang w:val="es-GT"/>
     </w:rPr>
   </w:style>
+  <w:style w:type="paragraph" w:styleId="Prrafodelista">
+    <w:name w:val="List Paragraph"/>
+    <w:basedOn w:val="Normal"/>
+    <w:uiPriority w:val="34"/>
+    <w:qFormat/>
+    <w:rsid w:val="00B16C4C"/>
+    <w:pPr>
+      <w:ind w:left="720"/>
+      <w:contextualSpacing/>
+    </w:pPr>
+  </w:style>
 </w:styles>
 </file>
 

</xml_diff>